<commit_message>
edited images of pannel
</commit_message>
<xml_diff>
--- a/Redesign/report.docx
+++ b/Redesign/report.docx
@@ -3468,14 +3468,13 @@
       </w:pPr>
       <w:r>
         <w:rPr>
-          <w:rFonts w:ascii="Times New Roman" w:hAnsi="Times New Roman" w:cs="Times New Roman"/>
           <w:noProof/>
         </w:rPr>
         <w:drawing>
-          <wp:inline distT="0" distB="0" distL="0" distR="0" wp14:anchorId="6EDC41A9" wp14:editId="12CFDCAB">
-            <wp:extent cx="4497705" cy="5465445"/>
-            <wp:effectExtent l="0" t="0" r="0" b="1905"/>
-            <wp:docPr id="2" name="Picture 2"/>
+          <wp:inline distT="0" distB="0" distL="0" distR="0" wp14:anchorId="1FC1FC4F" wp14:editId="25F11001">
+            <wp:extent cx="5997629" cy="5174299"/>
+            <wp:effectExtent l="0" t="0" r="3175" b="7620"/>
+            <wp:docPr id="39" name="Picture 39"/>
             <wp:cNvGraphicFramePr>
               <a:graphicFrameLocks xmlns:a="http://schemas.openxmlformats.org/drawingml/2006/main" noChangeAspect="1"/>
             </wp:cNvGraphicFramePr>
@@ -3488,7 +3487,7 @@
                       <a:picLocks noChangeAspect="1" noChangeArrowheads="1"/>
                     </pic:cNvPicPr>
                   </pic:nvPicPr>
-                  <pic:blipFill>
+                  <pic:blipFill rotWithShape="1">
                     <a:blip r:embed="rId21">
                       <a:extLst>
                         <a:ext uri="{28A0092B-C50C-407E-A947-70E740481C1C}">
@@ -3496,248 +3495,13 @@
                         </a:ext>
                       </a:extLst>
                     </a:blip>
-                    <a:srcRect/>
-                    <a:stretch>
-                      <a:fillRect/>
-                    </a:stretch>
-                  </pic:blipFill>
-                  <pic:spPr bwMode="auto">
-                    <a:xfrm>
-                      <a:off x="0" y="0"/>
-                      <a:ext cx="4497705" cy="5465445"/>
-                    </a:xfrm>
-                    <a:prstGeom prst="rect">
-                      <a:avLst/>
-                    </a:prstGeom>
-                    <a:noFill/>
-                    <a:ln>
-                      <a:noFill/>
-                    </a:ln>
-                  </pic:spPr>
-                </pic:pic>
-              </a:graphicData>
-            </a:graphic>
-          </wp:inline>
-        </w:drawing>
-      </w:r>
-    </w:p>
-    <w:p>
-      <w:pPr>
-        <w:rPr>
-          <w:rFonts w:ascii="Times New Roman" w:hAnsi="Times New Roman" w:cs="Times New Roman"/>
-          <w:b/>
-          <w:bCs/>
-          <w:color w:val="000000" w:themeColor="text1"/>
-          <w:sz w:val="28"/>
-          <w:szCs w:val="28"/>
-        </w:rPr>
-      </w:pPr>
-      <w:r>
-        <w:rPr>
-          <w:rFonts w:ascii="Times New Roman" w:hAnsi="Times New Roman" w:cs="Times New Roman"/>
-          <w:b/>
-          <w:bCs/>
-          <w:color w:val="000000" w:themeColor="text1"/>
-          <w:sz w:val="28"/>
-          <w:szCs w:val="28"/>
-        </w:rPr>
-        <w:t>This is the front view of our vending machine where the sizes are mentioned in the above diagram.</w:t>
-      </w:r>
-    </w:p>
-    <w:p>
-      <w:pPr>
-        <w:pStyle w:val="ListParagraph"/>
-        <w:numPr>
-          <w:ilvl w:val="0"/>
-          <w:numId w:val="7"/>
-        </w:numPr>
-        <w:rPr>
-          <w:rFonts w:ascii="Times New Roman" w:hAnsi="Times New Roman" w:cs="Times New Roman"/>
-          <w:sz w:val="24"/>
-          <w:szCs w:val="24"/>
-        </w:rPr>
-      </w:pPr>
-      <w:r>
-        <w:rPr>
-          <w:rFonts w:ascii="Times New Roman" w:hAnsi="Times New Roman" w:cs="Times New Roman"/>
-          <w:sz w:val="24"/>
-          <w:szCs w:val="24"/>
-        </w:rPr>
-        <w:t xml:space="preserve">This frame is made up of </w:t>
-      </w:r>
-      <w:r>
-        <w:rPr>
-          <w:rFonts w:ascii="Times New Roman" w:hAnsi="Times New Roman" w:cs="Times New Roman"/>
-          <w:sz w:val="24"/>
-          <w:szCs w:val="24"/>
-        </w:rPr>
-        <w:t>Fibre</w:t>
-      </w:r>
-      <w:r>
-        <w:rPr>
-          <w:rFonts w:ascii="Times New Roman" w:hAnsi="Times New Roman" w:cs="Times New Roman"/>
-          <w:sz w:val="24"/>
-          <w:szCs w:val="24"/>
-        </w:rPr>
-        <w:t xml:space="preserve"> and it is transparent. </w:t>
-      </w:r>
-    </w:p>
-    <w:p>
-      <w:pPr>
-        <w:pStyle w:val="ListParagraph"/>
-        <w:numPr>
-          <w:ilvl w:val="0"/>
-          <w:numId w:val="7"/>
-        </w:numPr>
-        <w:rPr>
-          <w:rFonts w:ascii="Times New Roman" w:hAnsi="Times New Roman" w:cs="Times New Roman"/>
-          <w:sz w:val="24"/>
-          <w:szCs w:val="24"/>
-        </w:rPr>
-      </w:pPr>
-      <w:r>
-        <w:rPr>
-          <w:rFonts w:ascii="Times New Roman" w:hAnsi="Times New Roman" w:cs="Times New Roman"/>
-          <w:sz w:val="24"/>
-          <w:szCs w:val="24"/>
-        </w:rPr>
-        <w:t>Key pad is used enter security key (OTP) to get the order which you have been placed.</w:t>
-      </w:r>
-    </w:p>
-    <w:p>
-      <w:pPr>
-        <w:pStyle w:val="ListParagraph"/>
-        <w:numPr>
-          <w:ilvl w:val="0"/>
-          <w:numId w:val="7"/>
-        </w:numPr>
-        <w:rPr>
-          <w:rFonts w:ascii="Times New Roman" w:hAnsi="Times New Roman" w:cs="Times New Roman"/>
-          <w:sz w:val="24"/>
-          <w:szCs w:val="24"/>
-        </w:rPr>
-      </w:pPr>
-      <w:r>
-        <w:rPr>
-          <w:rFonts w:ascii="Times New Roman" w:hAnsi="Times New Roman" w:cs="Times New Roman"/>
-          <w:sz w:val="24"/>
-          <w:szCs w:val="24"/>
-        </w:rPr>
-        <w:t>It is a major front frame of vending machine.</w:t>
-      </w:r>
-    </w:p>
-    <w:p>
-      <w:pPr>
-        <w:pStyle w:val="ListParagraph"/>
-        <w:numPr>
-          <w:ilvl w:val="0"/>
-          <w:numId w:val="7"/>
-        </w:numPr>
-        <w:rPr>
-          <w:rFonts w:ascii="Times New Roman" w:hAnsi="Times New Roman" w:cs="Times New Roman"/>
-          <w:sz w:val="24"/>
-          <w:szCs w:val="24"/>
-        </w:rPr>
-      </w:pPr>
-      <w:r>
-        <w:rPr>
-          <w:rFonts w:ascii="Times New Roman" w:hAnsi="Times New Roman" w:cs="Times New Roman"/>
-          <w:sz w:val="24"/>
-          <w:szCs w:val="24"/>
-        </w:rPr>
-        <w:t>This is a place where the delivered items/products can be picked by customer.</w:t>
-      </w:r>
-    </w:p>
-    <w:p>
-      <w:pPr>
-        <w:rPr>
-          <w:rFonts w:ascii="Times New Roman" w:hAnsi="Times New Roman" w:cs="Times New Roman"/>
-          <w:b/>
-          <w:bCs/>
-          <w:sz w:val="32"/>
-          <w:szCs w:val="32"/>
-          <w:u w:val="single"/>
-        </w:rPr>
-      </w:pPr>
-    </w:p>
-    <w:p>
-      <w:pPr>
-        <w:jc w:val="center"/>
-        <w:rPr>
-          <w:rFonts w:ascii="Times New Roman" w:hAnsi="Times New Roman" w:cs="Times New Roman"/>
-          <w:b/>
-          <w:bCs/>
-          <w:sz w:val="32"/>
-          <w:szCs w:val="32"/>
-          <w:u w:val="single"/>
-        </w:rPr>
-      </w:pPr>
-      <w:r>
-        <w:rPr>
-          <w:rFonts w:ascii="Times New Roman" w:hAnsi="Times New Roman" w:cs="Times New Roman"/>
-          <w:b/>
-          <w:bCs/>
-          <w:sz w:val="32"/>
-          <w:szCs w:val="32"/>
-          <w:u w:val="single"/>
-        </w:rPr>
-        <w:lastRenderedPageBreak/>
-        <w:t>SIDE PANELS</w:t>
-      </w:r>
-    </w:p>
-    <w:p>
-      <w:pPr>
-        <w:jc w:val="center"/>
-        <w:rPr>
-          <w:rFonts w:ascii="Times New Roman" w:hAnsi="Times New Roman" w:cs="Times New Roman"/>
-          <w:b/>
-          <w:bCs/>
-          <w:sz w:val="32"/>
-          <w:szCs w:val="32"/>
-          <w:u w:val="single"/>
-        </w:rPr>
-      </w:pPr>
-      <w:r>
-        <w:rPr>
-          <w:rFonts w:ascii="Times New Roman" w:hAnsi="Times New Roman" w:cs="Times New Roman"/>
-          <w:b/>
-          <w:bCs/>
-          <w:noProof/>
-          <w:sz w:val="24"/>
-          <w:szCs w:val="24"/>
-        </w:rPr>
-        <w:drawing>
-          <wp:inline distT="0" distB="0" distL="0" distR="0" wp14:anchorId="4B5151BB" wp14:editId="09B942F6">
-            <wp:extent cx="5620043" cy="2377440"/>
-            <wp:effectExtent l="0" t="0" r="0" b="3810"/>
-            <wp:docPr id="5" name="Picture 5"/>
-            <wp:cNvGraphicFramePr>
-              <a:graphicFrameLocks xmlns:a="http://schemas.openxmlformats.org/drawingml/2006/main" noChangeAspect="1"/>
-            </wp:cNvGraphicFramePr>
-            <a:graphic xmlns:a="http://schemas.openxmlformats.org/drawingml/2006/main">
-              <a:graphicData uri="http://schemas.openxmlformats.org/drawingml/2006/picture">
-                <pic:pic xmlns:pic="http://schemas.openxmlformats.org/drawingml/2006/picture">
-                  <pic:nvPicPr>
-                    <pic:cNvPr id="0" name="Picture 9"/>
-                    <pic:cNvPicPr>
-                      <a:picLocks noChangeAspect="1" noChangeArrowheads="1"/>
-                    </pic:cNvPicPr>
-                  </pic:nvPicPr>
-                  <pic:blipFill rotWithShape="1">
-                    <a:blip r:embed="rId22" cstate="print">
-                      <a:extLst>
-                        <a:ext uri="{28A0092B-C50C-407E-A947-70E740481C1C}">
-                          <a14:useLocalDpi xmlns:a14="http://schemas.microsoft.com/office/drawing/2010/main" val="0"/>
-                        </a:ext>
-                      </a:extLst>
-                    </a:blip>
-                    <a:srcRect r="5444" b="37642"/>
+                    <a:srcRect l="8292" r="7135"/>
                     <a:stretch/>
                   </pic:blipFill>
                   <pic:spPr bwMode="auto">
                     <a:xfrm>
                       <a:off x="0" y="0"/>
-                      <a:ext cx="5620043" cy="2377440"/>
+                      <a:ext cx="6010153" cy="5185104"/>
                     </a:xfrm>
                     <a:prstGeom prst="rect">
                       <a:avLst/>
@@ -3764,6 +3528,244 @@
         <w:jc w:val="center"/>
         <w:rPr>
           <w:rFonts w:ascii="Times New Roman" w:hAnsi="Times New Roman" w:cs="Times New Roman"/>
+        </w:rPr>
+      </w:pPr>
+    </w:p>
+    <w:p>
+      <w:pPr>
+        <w:rPr>
+          <w:rFonts w:ascii="Times New Roman" w:hAnsi="Times New Roman" w:cs="Times New Roman"/>
+          <w:b/>
+          <w:bCs/>
+          <w:color w:val="000000" w:themeColor="text1"/>
+          <w:sz w:val="28"/>
+          <w:szCs w:val="28"/>
+        </w:rPr>
+      </w:pPr>
+      <w:r>
+        <w:rPr>
+          <w:rFonts w:ascii="Times New Roman" w:hAnsi="Times New Roman" w:cs="Times New Roman"/>
+          <w:b/>
+          <w:bCs/>
+          <w:color w:val="000000" w:themeColor="text1"/>
+          <w:sz w:val="28"/>
+          <w:szCs w:val="28"/>
+        </w:rPr>
+        <w:t>This is the front view of our vending machine where the sizes are mentioned in the above diagram.</w:t>
+      </w:r>
+    </w:p>
+    <w:p>
+      <w:pPr>
+        <w:pStyle w:val="ListParagraph"/>
+        <w:numPr>
+          <w:ilvl w:val="0"/>
+          <w:numId w:val="7"/>
+        </w:numPr>
+        <w:rPr>
+          <w:rFonts w:ascii="Times New Roman" w:hAnsi="Times New Roman" w:cs="Times New Roman"/>
+          <w:sz w:val="24"/>
+          <w:szCs w:val="24"/>
+        </w:rPr>
+      </w:pPr>
+      <w:r>
+        <w:rPr>
+          <w:rFonts w:ascii="Times New Roman" w:hAnsi="Times New Roman" w:cs="Times New Roman"/>
+          <w:sz w:val="24"/>
+          <w:szCs w:val="24"/>
+        </w:rPr>
+        <w:t xml:space="preserve">This frame is made up of </w:t>
+      </w:r>
+      <w:r>
+        <w:rPr>
+          <w:rFonts w:ascii="Times New Roman" w:hAnsi="Times New Roman" w:cs="Times New Roman"/>
+          <w:sz w:val="24"/>
+          <w:szCs w:val="24"/>
+        </w:rPr>
+        <w:t>Fibre</w:t>
+      </w:r>
+      <w:r>
+        <w:rPr>
+          <w:rFonts w:ascii="Times New Roman" w:hAnsi="Times New Roman" w:cs="Times New Roman"/>
+          <w:sz w:val="24"/>
+          <w:szCs w:val="24"/>
+        </w:rPr>
+        <w:t xml:space="preserve"> and it is transparent. </w:t>
+      </w:r>
+    </w:p>
+    <w:p>
+      <w:pPr>
+        <w:pStyle w:val="ListParagraph"/>
+        <w:numPr>
+          <w:ilvl w:val="0"/>
+          <w:numId w:val="7"/>
+        </w:numPr>
+        <w:rPr>
+          <w:rFonts w:ascii="Times New Roman" w:hAnsi="Times New Roman" w:cs="Times New Roman"/>
+          <w:sz w:val="24"/>
+          <w:szCs w:val="24"/>
+        </w:rPr>
+      </w:pPr>
+      <w:r>
+        <w:rPr>
+          <w:rFonts w:ascii="Times New Roman" w:hAnsi="Times New Roman" w:cs="Times New Roman"/>
+          <w:sz w:val="24"/>
+          <w:szCs w:val="24"/>
+        </w:rPr>
+        <w:t>Key pad is used enter security key (OTP) to get the order which you have been placed.</w:t>
+      </w:r>
+    </w:p>
+    <w:p>
+      <w:pPr>
+        <w:pStyle w:val="ListParagraph"/>
+        <w:numPr>
+          <w:ilvl w:val="0"/>
+          <w:numId w:val="7"/>
+        </w:numPr>
+        <w:rPr>
+          <w:rFonts w:ascii="Times New Roman" w:hAnsi="Times New Roman" w:cs="Times New Roman"/>
+          <w:sz w:val="24"/>
+          <w:szCs w:val="24"/>
+        </w:rPr>
+      </w:pPr>
+      <w:r>
+        <w:rPr>
+          <w:rFonts w:ascii="Times New Roman" w:hAnsi="Times New Roman" w:cs="Times New Roman"/>
+          <w:sz w:val="24"/>
+          <w:szCs w:val="24"/>
+        </w:rPr>
+        <w:t>It is a major front frame of vending machine.</w:t>
+      </w:r>
+    </w:p>
+    <w:p>
+      <w:pPr>
+        <w:pStyle w:val="ListParagraph"/>
+        <w:numPr>
+          <w:ilvl w:val="0"/>
+          <w:numId w:val="7"/>
+        </w:numPr>
+        <w:rPr>
+          <w:rFonts w:ascii="Times New Roman" w:hAnsi="Times New Roman" w:cs="Times New Roman"/>
+          <w:sz w:val="24"/>
+          <w:szCs w:val="24"/>
+        </w:rPr>
+      </w:pPr>
+      <w:r>
+        <w:rPr>
+          <w:rFonts w:ascii="Times New Roman" w:hAnsi="Times New Roman" w:cs="Times New Roman"/>
+          <w:sz w:val="24"/>
+          <w:szCs w:val="24"/>
+        </w:rPr>
+        <w:t>This is a place where the delivered items/products can be picked by customer.</w:t>
+      </w:r>
+    </w:p>
+    <w:p>
+      <w:pPr>
+        <w:rPr>
+          <w:rFonts w:ascii="Times New Roman" w:hAnsi="Times New Roman" w:cs="Times New Roman"/>
+          <w:b/>
+          <w:bCs/>
+          <w:sz w:val="32"/>
+          <w:szCs w:val="32"/>
+          <w:u w:val="single"/>
+        </w:rPr>
+      </w:pPr>
+    </w:p>
+    <w:p>
+      <w:pPr>
+        <w:jc w:val="center"/>
+        <w:rPr>
+          <w:rFonts w:ascii="Times New Roman" w:hAnsi="Times New Roman" w:cs="Times New Roman"/>
+          <w:b/>
+          <w:bCs/>
+          <w:sz w:val="32"/>
+          <w:szCs w:val="32"/>
+          <w:u w:val="single"/>
+        </w:rPr>
+      </w:pPr>
+      <w:r>
+        <w:rPr>
+          <w:rFonts w:ascii="Times New Roman" w:hAnsi="Times New Roman" w:cs="Times New Roman"/>
+          <w:b/>
+          <w:bCs/>
+          <w:sz w:val="32"/>
+          <w:szCs w:val="32"/>
+          <w:u w:val="single"/>
+        </w:rPr>
+        <w:lastRenderedPageBreak/>
+        <w:t>SIDE PANELS</w:t>
+      </w:r>
+    </w:p>
+    <w:p>
+      <w:pPr>
+        <w:jc w:val="center"/>
+        <w:rPr>
+          <w:rFonts w:ascii="Times New Roman" w:hAnsi="Times New Roman" w:cs="Times New Roman"/>
+          <w:b/>
+          <w:bCs/>
+          <w:sz w:val="32"/>
+          <w:szCs w:val="32"/>
+          <w:u w:val="single"/>
+        </w:rPr>
+      </w:pPr>
+      <w:r>
+        <w:rPr>
+          <w:noProof/>
+        </w:rPr>
+        <w:drawing>
+          <wp:inline distT="0" distB="0" distL="0" distR="0" wp14:anchorId="786CA953" wp14:editId="35019C3F">
+            <wp:extent cx="5943600" cy="3106420"/>
+            <wp:effectExtent l="0" t="0" r="0" b="0"/>
+            <wp:docPr id="40" name="Picture 40"/>
+            <wp:cNvGraphicFramePr>
+              <a:graphicFrameLocks xmlns:a="http://schemas.openxmlformats.org/drawingml/2006/main" noChangeAspect="1"/>
+            </wp:cNvGraphicFramePr>
+            <a:graphic xmlns:a="http://schemas.openxmlformats.org/drawingml/2006/main">
+              <a:graphicData uri="http://schemas.openxmlformats.org/drawingml/2006/picture">
+                <pic:pic xmlns:pic="http://schemas.openxmlformats.org/drawingml/2006/picture">
+                  <pic:nvPicPr>
+                    <pic:cNvPr id="0" name="Picture 5"/>
+                    <pic:cNvPicPr>
+                      <a:picLocks noChangeAspect="1" noChangeArrowheads="1"/>
+                    </pic:cNvPicPr>
+                  </pic:nvPicPr>
+                  <pic:blipFill>
+                    <a:blip r:embed="rId22">
+                      <a:extLst>
+                        <a:ext uri="{28A0092B-C50C-407E-A947-70E740481C1C}">
+                          <a14:useLocalDpi xmlns:a14="http://schemas.microsoft.com/office/drawing/2010/main" val="0"/>
+                        </a:ext>
+                      </a:extLst>
+                    </a:blip>
+                    <a:srcRect/>
+                    <a:stretch>
+                      <a:fillRect/>
+                    </a:stretch>
+                  </pic:blipFill>
+                  <pic:spPr bwMode="auto">
+                    <a:xfrm>
+                      <a:off x="0" y="0"/>
+                      <a:ext cx="5943600" cy="3106420"/>
+                    </a:xfrm>
+                    <a:prstGeom prst="rect">
+                      <a:avLst/>
+                    </a:prstGeom>
+                    <a:noFill/>
+                    <a:ln>
+                      <a:noFill/>
+                    </a:ln>
+                  </pic:spPr>
+                </pic:pic>
+              </a:graphicData>
+            </a:graphic>
+          </wp:inline>
+        </w:drawing>
+      </w:r>
+    </w:p>
+    <w:p>
+      <w:pPr>
+        <w:jc w:val="center"/>
+        <w:rPr>
+          <w:rFonts w:ascii="Times New Roman" w:hAnsi="Times New Roman" w:cs="Times New Roman"/>
           <w:b/>
           <w:bCs/>
           <w:sz w:val="24"/>
@@ -3799,23 +3801,33 @@
       <w:r>
         <w:rPr>
           <w:rFonts w:ascii="Times New Roman" w:hAnsi="Times New Roman" w:cs="Times New Roman"/>
+          <w:b/>
+          <w:bCs/>
+          <w:sz w:val="28"/>
+          <w:szCs w:val="28"/>
+          <w:u w:val="single"/>
+        </w:rPr>
+        <w:t>TOP-DOWN PANEL CASES</w:t>
+      </w:r>
+    </w:p>
+    <w:p>
+      <w:pPr>
+        <w:jc w:val="center"/>
+        <w:rPr>
+          <w:rFonts w:ascii="Times New Roman" w:hAnsi="Times New Roman" w:cs="Times New Roman"/>
+          <w:sz w:val="24"/>
+          <w:szCs w:val="24"/>
+        </w:rPr>
+      </w:pPr>
+      <w:r>
+        <w:rPr>
           <w:noProof/>
-          <w:sz w:val="24"/>
-          <w:szCs w:val="24"/>
         </w:rPr>
         <w:drawing>
-          <wp:anchor distT="0" distB="0" distL="114300" distR="114300" simplePos="0" relativeHeight="251659264" behindDoc="0" locked="0" layoutInCell="1" allowOverlap="1" wp14:anchorId="234A8A8C" wp14:editId="7DB1D2A8">
-            <wp:simplePos x="0" y="0"/>
-            <wp:positionH relativeFrom="column">
-              <wp:posOffset>527050</wp:posOffset>
-            </wp:positionH>
-            <wp:positionV relativeFrom="paragraph">
-              <wp:posOffset>382905</wp:posOffset>
-            </wp:positionV>
-            <wp:extent cx="4986655" cy="2186940"/>
-            <wp:effectExtent l="0" t="0" r="4445" b="3810"/>
-            <wp:wrapTopAndBottom/>
-            <wp:docPr id="4" name="Picture 4"/>
+          <wp:inline distT="0" distB="0" distL="0" distR="0" wp14:anchorId="12417D9F" wp14:editId="7E34CA22">
+            <wp:extent cx="5943600" cy="2846070"/>
+            <wp:effectExtent l="0" t="0" r="0" b="0"/>
+            <wp:docPr id="41" name="Picture 41"/>
             <wp:cNvGraphicFramePr>
               <a:graphicFrameLocks xmlns:a="http://schemas.openxmlformats.org/drawingml/2006/main" noChangeAspect="1"/>
             </wp:cNvGraphicFramePr>
@@ -3828,21 +3840,23 @@
                       <a:picLocks noChangeAspect="1" noChangeArrowheads="1"/>
                     </pic:cNvPicPr>
                   </pic:nvPicPr>
-                  <pic:blipFill rotWithShape="1">
-                    <a:blip r:embed="rId23" cstate="print">
+                  <pic:blipFill>
+                    <a:blip r:embed="rId23">
                       <a:extLst>
                         <a:ext uri="{28A0092B-C50C-407E-A947-70E740481C1C}">
                           <a14:useLocalDpi xmlns:a14="http://schemas.microsoft.com/office/drawing/2010/main" val="0"/>
                         </a:ext>
                       </a:extLst>
                     </a:blip>
-                    <a:srcRect l="5091" t="7564" r="24090" b="47790"/>
-                    <a:stretch/>
+                    <a:srcRect/>
+                    <a:stretch>
+                      <a:fillRect/>
+                    </a:stretch>
                   </pic:blipFill>
                   <pic:spPr bwMode="auto">
                     <a:xfrm>
                       <a:off x="0" y="0"/>
-                      <a:ext cx="4986655" cy="2186940"/>
+                      <a:ext cx="5943600" cy="2846070"/>
                     </a:xfrm>
                     <a:prstGeom prst="rect">
                       <a:avLst/>
@@ -3851,44 +3865,13 @@
                     <a:ln>
                       <a:noFill/>
                     </a:ln>
-                    <a:extLst>
-                      <a:ext uri="{53640926-AAD7-44D8-BBD7-CCE9431645EC}">
-                        <a14:shadowObscured xmlns:a14="http://schemas.microsoft.com/office/drawing/2010/main"/>
-                      </a:ext>
-                    </a:extLst>
                   </pic:spPr>
                 </pic:pic>
               </a:graphicData>
             </a:graphic>
-            <wp14:sizeRelH relativeFrom="margin">
-              <wp14:pctWidth>0</wp14:pctWidth>
-            </wp14:sizeRelH>
-            <wp14:sizeRelV relativeFrom="margin">
-              <wp14:pctHeight>0</wp14:pctHeight>
-            </wp14:sizeRelV>
-          </wp:anchor>
+          </wp:inline>
         </w:drawing>
       </w:r>
-      <w:r>
-        <w:rPr>
-          <w:rFonts w:ascii="Times New Roman" w:hAnsi="Times New Roman" w:cs="Times New Roman"/>
-          <w:b/>
-          <w:bCs/>
-          <w:sz w:val="28"/>
-          <w:szCs w:val="28"/>
-          <w:u w:val="single"/>
-        </w:rPr>
-        <w:t>TOP-DOWN PANEL CASES</w:t>
-      </w:r>
-    </w:p>
-    <w:p>
-      <w:pPr>
-        <w:rPr>
-          <w:rFonts w:ascii="Times New Roman" w:hAnsi="Times New Roman" w:cs="Times New Roman"/>
-          <w:sz w:val="24"/>
-          <w:szCs w:val="24"/>
-        </w:rPr>
-      </w:pPr>
     </w:p>
     <w:p>
       <w:pPr>
@@ -3938,26 +3921,6 @@
           <w:szCs w:val="24"/>
         </w:rPr>
         <w:t>In order to maintain the minimum security of the vending machine, compare to left and right panel the top and bottom more durable.</w:t>
-      </w:r>
-    </w:p>
-    <w:p>
-      <w:pPr>
-        <w:rPr>
-          <w:rFonts w:ascii="Times New Roman" w:hAnsi="Times New Roman" w:cs="Times New Roman"/>
-        </w:rPr>
-      </w:pPr>
-    </w:p>
-    <w:p>
-      <w:pPr>
-        <w:rPr>
-          <w:rFonts w:ascii="Times New Roman" w:hAnsi="Times New Roman" w:cs="Times New Roman"/>
-        </w:rPr>
-      </w:pPr>
-      <w:r>
-        <w:rPr>
-          <w:rFonts w:ascii="Times New Roman" w:hAnsi="Times New Roman" w:cs="Times New Roman"/>
-        </w:rPr>
-        <w:br w:type="page"/>
       </w:r>
     </w:p>
     <w:p>
@@ -3996,19 +3959,13 @@
       </w:pPr>
       <w:r>
         <w:rPr>
-          <w:b/>
-          <w:bCs/>
-          <w:i/>
-          <w:iCs/>
           <w:noProof/>
-          <w:sz w:val="40"/>
-          <w:szCs w:val="40"/>
         </w:rPr>
         <w:drawing>
-          <wp:inline distT="0" distB="0" distL="0" distR="0" wp14:anchorId="4B1347C6" wp14:editId="6661E040">
-            <wp:extent cx="5064369" cy="6245641"/>
-            <wp:effectExtent l="0" t="0" r="3175" b="3175"/>
-            <wp:docPr id="24" name="Picture 24"/>
+          <wp:inline distT="0" distB="0" distL="0" distR="0" wp14:anchorId="7ED2B3D0" wp14:editId="7CE3F7D2">
+            <wp:extent cx="4544623" cy="5966903"/>
+            <wp:effectExtent l="0" t="0" r="8890" b="0"/>
+            <wp:docPr id="38" name="Picture 38"/>
             <wp:cNvGraphicFramePr>
               <a:graphicFrameLocks xmlns:a="http://schemas.openxmlformats.org/drawingml/2006/main" noChangeAspect="1"/>
             </wp:cNvGraphicFramePr>
@@ -4016,10 +3973,12 @@
               <a:graphicData uri="http://schemas.openxmlformats.org/drawingml/2006/picture">
                 <pic:pic xmlns:pic="http://schemas.openxmlformats.org/drawingml/2006/picture">
                   <pic:nvPicPr>
-                    <pic:cNvPr id="3" name="Picture 3"/>
-                    <pic:cNvPicPr/>
+                    <pic:cNvPr id="0" name="Picture 1"/>
+                    <pic:cNvPicPr>
+                      <a:picLocks noChangeAspect="1" noChangeArrowheads="1"/>
+                    </pic:cNvPicPr>
                   </pic:nvPicPr>
-                  <pic:blipFill rotWithShape="1">
+                  <pic:blipFill>
                     <a:blip r:embed="rId24">
                       <a:extLst>
                         <a:ext uri="{28A0092B-C50C-407E-A947-70E740481C1C}">
@@ -4027,25 +3986,23 @@
                         </a:ext>
                       </a:extLst>
                     </a:blip>
-                    <a:srcRect b="9210"/>
-                    <a:stretch/>
+                    <a:srcRect/>
+                    <a:stretch>
+                      <a:fillRect/>
+                    </a:stretch>
                   </pic:blipFill>
                   <pic:spPr bwMode="auto">
                     <a:xfrm>
                       <a:off x="0" y="0"/>
-                      <a:ext cx="5133334" cy="6330692"/>
+                      <a:ext cx="4550149" cy="5974158"/>
                     </a:xfrm>
                     <a:prstGeom prst="rect">
                       <a:avLst/>
                     </a:prstGeom>
+                    <a:noFill/>
                     <a:ln>
                       <a:noFill/>
                     </a:ln>
-                    <a:extLst>
-                      <a:ext uri="{53640926-AAD7-44D8-BBD7-CCE9431645EC}">
-                        <a14:shadowObscured xmlns:a14="http://schemas.microsoft.com/office/drawing/2010/main"/>
-                      </a:ext>
-                    </a:extLst>
                   </pic:spPr>
                 </pic:pic>
               </a:graphicData>
@@ -4827,22 +4784,6 @@
           <w:rFonts w:ascii="Times New Roman" w:hAnsi="Times New Roman" w:cs="Times New Roman"/>
           <w:b/>
           <w:bCs/>
-          <w:sz w:val="24"/>
-          <w:szCs w:val="24"/>
-          <w:u w:val="single"/>
-        </w:rPr>
-      </w:pPr>
-    </w:p>
-    <w:p>
-      <w:pPr>
-        <w:tabs>
-          <w:tab w:val="left" w:pos="4211"/>
-          <w:tab w:val="right" w:pos="9360"/>
-        </w:tabs>
-        <w:rPr>
-          <w:rFonts w:ascii="Times New Roman" w:hAnsi="Times New Roman" w:cs="Times New Roman"/>
-          <w:b/>
-          <w:bCs/>
           <w:sz w:val="32"/>
           <w:szCs w:val="32"/>
         </w:rPr>
@@ -4856,6 +4797,7 @@
           <w:szCs w:val="32"/>
           <w:u w:val="single"/>
         </w:rPr>
+        <w:lastRenderedPageBreak/>
         <w:t>WIFI Module</w:t>
       </w:r>
       <w:r>

</xml_diff>